<commit_message>
Update Quản lí hệ thống
</commit_message>
<xml_diff>
--- a/Phân tích/UseCases/9. Quản lí khách hàng + 10. Quản lí hệ thống.docx
+++ b/Phân tích/UseCases/9. Quản lí khách hàng + 10. Quản lí hệ thống.docx
@@ -344,19 +344,11 @@
               <w:rPr>
                 <w:lang w:val="vi-VN"/>
               </w:rPr>
-              <w:t xml:space="preserve"> nhập username và mật khẩu </w:t>
-            </w:r>
-            <w:proofErr w:type="gramStart"/>
-            <w:r>
-              <w:rPr>
-                <w:lang w:val="vi-VN"/>
-              </w:rPr>
-              <w:t xml:space="preserve">vào </w:t>
+              <w:t xml:space="preserve"> nhập username và mật khẩu vào </w:t>
             </w:r>
             <w:r>
               <w:t>.</w:t>
             </w:r>
-            <w:proofErr w:type="gramEnd"/>
           </w:p>
           <w:p/>
         </w:tc>
@@ -416,15 +408,7 @@
               <w:t>2. Hệ thống sẽ lấy username</w:t>
             </w:r>
             <w:r>
-              <w:t xml:space="preserve"> </w:t>
-            </w:r>
-            <w:proofErr w:type="spellStart"/>
-            <w:r>
-              <w:t>và</w:t>
-            </w:r>
-            <w:proofErr w:type="spellEnd"/>
-            <w:r>
-              <w:t xml:space="preserve"> password </w:t>
+              <w:t xml:space="preserve"> và password </w:t>
             </w:r>
             <w:r>
               <w:rPr>
@@ -518,7 +502,16 @@
               <w:rPr>
                 <w:lang w:val="vi-VN"/>
               </w:rPr>
-              <w:t xml:space="preserve">3. Hệ thống đưa ra các chức năng người dùng có thể sử dụng dựa theo loại ngừoi dùng. </w:t>
+              <w:t>3. Hệ thống đưa ra các chức năng người dùng có thể sử dụng dựa theo loại ng</w:t>
+            </w:r>
+            <w:r>
+              <w:t>ười</w:t>
+            </w:r>
+            <w:r>
+              <w:rPr>
+                <w:lang w:val="vi-VN"/>
+              </w:rPr>
+              <w:t xml:space="preserve"> dùng. </w:t>
             </w:r>
           </w:p>
           <w:p/>
@@ -535,6 +528,31 @@
               <w:t>Nhân viên sẽ có thể thực hiện các chức năng sau:</w:t>
             </w:r>
           </w:p>
+          <w:p>
+            <w:r>
+              <w:t>+ Quản lí đặt hàng</w:t>
+            </w:r>
+          </w:p>
+          <w:p>
+            <w:r>
+              <w:t>+ Quản lí kho</w:t>
+            </w:r>
+          </w:p>
+          <w:p>
+            <w:r>
+              <w:t>+ Quản lí khách hàng</w:t>
+            </w:r>
+          </w:p>
+          <w:p>
+            <w:r>
+              <w:t>+ Quản lí hóa đơn</w:t>
+            </w:r>
+          </w:p>
+          <w:p>
+            <w:r>
+              <w:t>+ Quản lí danh mục</w:t>
+            </w:r>
+          </w:p>
           <w:p/>
           <w:p>
             <w:pPr>
@@ -542,133 +560,52 @@
                 <w:lang w:val="vi-VN"/>
               </w:rPr>
             </w:pPr>
-            <w:r>
-              <w:rPr>
-                <w:lang w:val="vi-VN"/>
-              </w:rPr>
-              <w:t xml:space="preserve">Xem thông tin của cá nhân. </w:t>
-            </w:r>
-          </w:p>
-          <w:p>
-            <w:pPr>
-              <w:rPr>
-                <w:lang w:val="vi-VN"/>
-              </w:rPr>
-            </w:pPr>
-            <w:r>
-              <w:rPr>
-                <w:lang w:val="vi-VN"/>
-              </w:rPr>
-              <w:t xml:space="preserve">Thông tin về ca làm việc. </w:t>
-            </w:r>
-          </w:p>
-          <w:p>
-            <w:pPr>
-              <w:rPr>
-                <w:lang w:val="vi-VN"/>
-              </w:rPr>
-            </w:pPr>
-            <w:r>
-              <w:rPr>
-                <w:lang w:val="vi-VN"/>
-              </w:rPr>
-              <w:t xml:space="preserve">Có thể tạo đơn hàng và hoá đơn và hồ sơ khách hàng. </w:t>
-            </w:r>
-          </w:p>
-          <w:p>
-            <w:pPr>
-              <w:rPr>
-                <w:lang w:val="vi-VN"/>
-              </w:rPr>
-            </w:pPr>
-            <w:r>
-              <w:rPr>
-                <w:lang w:val="vi-VN"/>
-              </w:rPr>
-              <w:t xml:space="preserve">Đăng xuất. </w:t>
-            </w:r>
-          </w:p>
-          <w:p>
-            <w:pPr>
-              <w:rPr>
-                <w:lang w:val="vi-VN"/>
-              </w:rPr>
-            </w:pPr>
-          </w:p>
-          <w:p>
-            <w:pPr>
-              <w:rPr>
-                <w:lang w:val="vi-VN"/>
-              </w:rPr>
-            </w:pPr>
-          </w:p>
-          <w:p>
-            <w:pPr>
-              <w:rPr>
-                <w:lang w:val="vi-VN"/>
-              </w:rPr>
-            </w:pPr>
-            <w:r>
-              <w:rPr>
-                <w:lang w:val="vi-VN"/>
-              </w:rPr>
-              <w:lastRenderedPageBreak/>
+          </w:p>
+          <w:p>
+            <w:pPr>
+              <w:rPr>
+                <w:lang w:val="vi-VN"/>
+              </w:rPr>
+            </w:pPr>
+          </w:p>
+          <w:p>
+            <w:pPr>
+              <w:rPr>
+                <w:lang w:val="vi-VN"/>
+              </w:rPr>
+            </w:pPr>
+            <w:r>
+              <w:rPr>
+                <w:lang w:val="vi-VN"/>
+              </w:rPr>
               <w:t>Các chức năng của Quản lí :</w:t>
             </w:r>
           </w:p>
           <w:p>
-            <w:pPr>
-              <w:rPr>
-                <w:lang w:val="vi-VN"/>
-              </w:rPr>
-            </w:pPr>
-            <w:r>
-              <w:rPr>
-                <w:lang w:val="vi-VN"/>
-              </w:rPr>
-              <w:t>Cập nhật , thêm , xoá  thông tin của các nhân viên.</w:t>
-            </w:r>
-          </w:p>
-          <w:p>
-            <w:pPr>
-              <w:rPr>
-                <w:lang w:val="vi-VN"/>
-              </w:rPr>
-            </w:pPr>
-            <w:r>
-              <w:rPr>
-                <w:lang w:val="vi-VN"/>
-              </w:rPr>
-              <w:t xml:space="preserve">Xem thống kê doanh thu hoặc thống kê các đơn hàng/hoá đơn.  </w:t>
-            </w:r>
-          </w:p>
-          <w:p>
-            <w:pPr>
-              <w:rPr>
-                <w:lang w:val="vi-VN"/>
-              </w:rPr>
-            </w:pPr>
-            <w:r>
-              <w:rPr>
-                <w:lang w:val="vi-VN"/>
-              </w:rPr>
-              <w:t xml:space="preserve">Có thể chia giờ làm cho nhân viên, Tính lương. </w:t>
-            </w:r>
-          </w:p>
-          <w:p>
-            <w:pPr>
-              <w:rPr>
-                <w:lang w:val="vi-VN"/>
-              </w:rPr>
-            </w:pPr>
-            <w:r>
-              <w:rPr>
-                <w:lang w:val="vi-VN"/>
-              </w:rPr>
-              <w:t xml:space="preserve">Đăng xuất. </w:t>
-            </w:r>
-          </w:p>
-          <w:p/>
+            <w:r>
+              <w:t>+ Chấm công</w:t>
+            </w:r>
+          </w:p>
+          <w:p>
+            <w:r>
+              <w:t>+ Quản lí nhân viên</w:t>
+            </w:r>
+          </w:p>
+          <w:p>
+            <w:r>
+              <w:t>+ Quản lí hệ thống</w:t>
+            </w:r>
+          </w:p>
+          <w:p>
+            <w:r>
+              <w:t>+ Quản lí danh mục</w:t>
+            </w:r>
+          </w:p>
+          <w:p>
+            <w:r>
+              <w:t>+ Báo cáo</w:t>
+            </w:r>
+          </w:p>
           <w:p/>
         </w:tc>
       </w:tr>
@@ -1395,27 +1332,9 @@
               </w:rPr>
               <w:t xml:space="preserve">Người dùng </w:t>
             </w:r>
-            <w:proofErr w:type="spellStart"/>
-            <w:r>
-              <w:t>muốn</w:t>
-            </w:r>
-            <w:proofErr w:type="spellEnd"/>
-            <w:r>
-              <w:t xml:space="preserve"> </w:t>
-            </w:r>
-            <w:proofErr w:type="spellStart"/>
-            <w:r>
-              <w:t>đăng</w:t>
-            </w:r>
-            <w:proofErr w:type="spellEnd"/>
-            <w:r>
-              <w:t xml:space="preserve"> </w:t>
-            </w:r>
-            <w:proofErr w:type="spellStart"/>
-            <w:r>
-              <w:t>nhập</w:t>
-            </w:r>
-            <w:proofErr w:type="spellEnd"/>
+            <w:r>
+              <w:t>muốn đăng nhập</w:t>
+            </w:r>
           </w:p>
         </w:tc>
       </w:tr>
@@ -1447,85 +1366,8 @@
             <w:gridSpan w:val="3"/>
           </w:tcPr>
           <w:p>
-            <w:proofErr w:type="spellStart"/>
-            <w:r>
-              <w:t>Tài</w:t>
-            </w:r>
-            <w:proofErr w:type="spellEnd"/>
-            <w:r>
-              <w:t xml:space="preserve"> </w:t>
-            </w:r>
-            <w:proofErr w:type="spellStart"/>
-            <w:r>
-              <w:t>khoản</w:t>
-            </w:r>
-            <w:proofErr w:type="spellEnd"/>
-            <w:r>
-              <w:t xml:space="preserve"> </w:t>
-            </w:r>
-            <w:proofErr w:type="spellStart"/>
-            <w:r>
-              <w:t>người</w:t>
-            </w:r>
-            <w:proofErr w:type="spellEnd"/>
-            <w:r>
-              <w:t xml:space="preserve"> </w:t>
-            </w:r>
-            <w:proofErr w:type="spellStart"/>
-            <w:r>
-              <w:t>dùng</w:t>
-            </w:r>
-            <w:proofErr w:type="spellEnd"/>
-            <w:r>
-              <w:t xml:space="preserve"> </w:t>
-            </w:r>
-            <w:proofErr w:type="spellStart"/>
-            <w:r>
-              <w:t>có</w:t>
-            </w:r>
-            <w:proofErr w:type="spellEnd"/>
-            <w:r>
-              <w:t xml:space="preserve"> </w:t>
-            </w:r>
-            <w:proofErr w:type="spellStart"/>
-            <w:r>
-              <w:t>trong</w:t>
-            </w:r>
-            <w:proofErr w:type="spellEnd"/>
-            <w:r>
-              <w:t xml:space="preserve"> </w:t>
-            </w:r>
-            <w:proofErr w:type="spellStart"/>
-            <w:r>
-              <w:t>cơ</w:t>
-            </w:r>
-            <w:proofErr w:type="spellEnd"/>
-            <w:r>
-              <w:t xml:space="preserve"> </w:t>
-            </w:r>
-            <w:proofErr w:type="spellStart"/>
-            <w:r>
-              <w:t>sở</w:t>
-            </w:r>
-            <w:proofErr w:type="spellEnd"/>
-            <w:r>
-              <w:t xml:space="preserve"> </w:t>
-            </w:r>
-            <w:proofErr w:type="spellStart"/>
-            <w:r>
-              <w:t>dữ</w:t>
-            </w:r>
-            <w:proofErr w:type="spellEnd"/>
-            <w:r>
-              <w:t xml:space="preserve"> </w:t>
-            </w:r>
-            <w:proofErr w:type="spellStart"/>
-            <w:r>
-              <w:t>liệu</w:t>
-            </w:r>
-            <w:proofErr w:type="spellEnd"/>
-            <w:r>
-              <w:t>.</w:t>
+            <w:r>
+              <w:t>Tài khoản người dùng có trong cơ sở dữ liệu.</w:t>
             </w:r>
           </w:p>
           <w:p/>
@@ -3434,321 +3276,40 @@
                 <w:sz w:val="21"/>
                 <w:szCs w:val="21"/>
               </w:rPr>
-              <w:t xml:space="preserve">2. </w:t>
-            </w:r>
-            <w:proofErr w:type="spellStart"/>
-            <w:r>
-              <w:rPr>
-                <w:sz w:val="21"/>
-                <w:szCs w:val="21"/>
-              </w:rPr>
-              <w:t>Hệ</w:t>
-            </w:r>
-            <w:proofErr w:type="spellEnd"/>
-            <w:r>
-              <w:rPr>
-                <w:sz w:val="21"/>
-                <w:szCs w:val="21"/>
-              </w:rPr>
-              <w:t xml:space="preserve"> </w:t>
-            </w:r>
-            <w:proofErr w:type="spellStart"/>
-            <w:r>
-              <w:rPr>
-                <w:sz w:val="21"/>
-                <w:szCs w:val="21"/>
-              </w:rPr>
-              <w:t>thống</w:t>
-            </w:r>
-            <w:proofErr w:type="spellEnd"/>
-            <w:r>
-              <w:rPr>
-                <w:sz w:val="21"/>
-                <w:szCs w:val="21"/>
-              </w:rPr>
-              <w:t xml:space="preserve"> </w:t>
-            </w:r>
-            <w:proofErr w:type="spellStart"/>
-            <w:r>
-              <w:rPr>
-                <w:sz w:val="21"/>
-                <w:szCs w:val="21"/>
-              </w:rPr>
-              <w:t>hiển</w:t>
-            </w:r>
-            <w:proofErr w:type="spellEnd"/>
-            <w:r>
-              <w:rPr>
-                <w:sz w:val="21"/>
-                <w:szCs w:val="21"/>
-              </w:rPr>
-              <w:t xml:space="preserve"> </w:t>
-            </w:r>
-            <w:proofErr w:type="spellStart"/>
-            <w:r>
-              <w:rPr>
-                <w:sz w:val="21"/>
-                <w:szCs w:val="21"/>
-              </w:rPr>
-              <w:t>thị</w:t>
-            </w:r>
-            <w:proofErr w:type="spellEnd"/>
-            <w:r>
-              <w:rPr>
-                <w:sz w:val="21"/>
-                <w:szCs w:val="21"/>
-              </w:rPr>
-              <w:t xml:space="preserve"> form </w:t>
-            </w:r>
-            <w:proofErr w:type="spellStart"/>
-            <w:r>
-              <w:rPr>
-                <w:sz w:val="21"/>
-                <w:szCs w:val="21"/>
-              </w:rPr>
-              <w:t>thông</w:t>
-            </w:r>
-            <w:proofErr w:type="spellEnd"/>
-            <w:r>
-              <w:rPr>
-                <w:sz w:val="21"/>
-                <w:szCs w:val="21"/>
-              </w:rPr>
-              <w:t xml:space="preserve"> tin </w:t>
-            </w:r>
-            <w:proofErr w:type="spellStart"/>
-            <w:r>
-              <w:rPr>
-                <w:sz w:val="21"/>
-                <w:szCs w:val="21"/>
-              </w:rPr>
-              <w:t>khách</w:t>
-            </w:r>
-            <w:proofErr w:type="spellEnd"/>
-            <w:r>
-              <w:rPr>
-                <w:sz w:val="21"/>
-                <w:szCs w:val="21"/>
-              </w:rPr>
-              <w:t xml:space="preserve"> </w:t>
-            </w:r>
-            <w:proofErr w:type="spellStart"/>
-            <w:r>
-              <w:rPr>
-                <w:sz w:val="21"/>
-                <w:szCs w:val="21"/>
-              </w:rPr>
-              <w:t>hàng</w:t>
-            </w:r>
-            <w:proofErr w:type="spellEnd"/>
-            <w:r>
-              <w:rPr>
-                <w:sz w:val="21"/>
-                <w:szCs w:val="21"/>
-              </w:rPr>
-              <w:t>.</w:t>
-            </w:r>
-          </w:p>
-          <w:p>
-            <w:pPr>
-              <w:rPr>
-                <w:sz w:val="21"/>
-                <w:szCs w:val="21"/>
-              </w:rPr>
-            </w:pPr>
-          </w:p>
-          <w:p>
-            <w:pPr>
-              <w:rPr>
-                <w:sz w:val="21"/>
-                <w:szCs w:val="21"/>
-              </w:rPr>
-            </w:pPr>
-          </w:p>
-          <w:p>
-            <w:pPr>
-              <w:rPr>
-                <w:sz w:val="21"/>
-                <w:szCs w:val="21"/>
-                <w:lang w:val="vi-VN"/>
-              </w:rPr>
-            </w:pPr>
-            <w:r>
-              <w:rPr>
-                <w:sz w:val="21"/>
-                <w:szCs w:val="21"/>
-              </w:rPr>
-              <w:t xml:space="preserve">5. </w:t>
-            </w:r>
-            <w:proofErr w:type="spellStart"/>
-            <w:r>
-              <w:rPr>
-                <w:sz w:val="21"/>
-                <w:szCs w:val="21"/>
-              </w:rPr>
-              <w:t>Hệ</w:t>
-            </w:r>
-            <w:proofErr w:type="spellEnd"/>
-            <w:r>
-              <w:rPr>
-                <w:sz w:val="21"/>
-                <w:szCs w:val="21"/>
-              </w:rPr>
-              <w:t xml:space="preserve"> </w:t>
-            </w:r>
-            <w:proofErr w:type="spellStart"/>
-            <w:r>
-              <w:rPr>
-                <w:sz w:val="21"/>
-                <w:szCs w:val="21"/>
-              </w:rPr>
-              <w:t>thống</w:t>
-            </w:r>
-            <w:proofErr w:type="spellEnd"/>
-            <w:r>
-              <w:rPr>
-                <w:sz w:val="21"/>
-                <w:szCs w:val="21"/>
-              </w:rPr>
-              <w:t xml:space="preserve"> </w:t>
-            </w:r>
-            <w:proofErr w:type="spellStart"/>
-            <w:r>
-              <w:rPr>
-                <w:sz w:val="21"/>
-                <w:szCs w:val="21"/>
-              </w:rPr>
-              <w:t>lưu</w:t>
-            </w:r>
-            <w:proofErr w:type="spellEnd"/>
-            <w:r>
-              <w:rPr>
-                <w:sz w:val="21"/>
-                <w:szCs w:val="21"/>
-              </w:rPr>
-              <w:t xml:space="preserve"> </w:t>
-            </w:r>
-            <w:proofErr w:type="spellStart"/>
-            <w:r>
-              <w:rPr>
-                <w:sz w:val="21"/>
-                <w:szCs w:val="21"/>
-              </w:rPr>
-              <w:t>các</w:t>
-            </w:r>
-            <w:proofErr w:type="spellEnd"/>
-            <w:r>
-              <w:rPr>
-                <w:sz w:val="21"/>
-                <w:szCs w:val="21"/>
-              </w:rPr>
-              <w:t xml:space="preserve"> </w:t>
-            </w:r>
-            <w:proofErr w:type="spellStart"/>
-            <w:r>
-              <w:rPr>
-                <w:sz w:val="21"/>
-                <w:szCs w:val="21"/>
-              </w:rPr>
-              <w:t>thay</w:t>
-            </w:r>
-            <w:proofErr w:type="spellEnd"/>
-            <w:r>
-              <w:rPr>
-                <w:sz w:val="21"/>
-                <w:szCs w:val="21"/>
-              </w:rPr>
-              <w:t xml:space="preserve"> </w:t>
-            </w:r>
-            <w:proofErr w:type="spellStart"/>
-            <w:r>
-              <w:rPr>
-                <w:sz w:val="21"/>
-                <w:szCs w:val="21"/>
-              </w:rPr>
-              <w:t>đổi</w:t>
-            </w:r>
-            <w:proofErr w:type="spellEnd"/>
-            <w:r>
-              <w:rPr>
-                <w:sz w:val="21"/>
-                <w:szCs w:val="21"/>
-              </w:rPr>
-              <w:t xml:space="preserve"> </w:t>
-            </w:r>
-            <w:proofErr w:type="spellStart"/>
-            <w:r>
-              <w:rPr>
-                <w:sz w:val="21"/>
-                <w:szCs w:val="21"/>
-              </w:rPr>
-              <w:t>trong</w:t>
-            </w:r>
-            <w:proofErr w:type="spellEnd"/>
-            <w:r>
-              <w:rPr>
-                <w:sz w:val="21"/>
-                <w:szCs w:val="21"/>
-              </w:rPr>
-              <w:t xml:space="preserve"> </w:t>
-            </w:r>
-            <w:proofErr w:type="spellStart"/>
-            <w:r>
-              <w:rPr>
-                <w:sz w:val="21"/>
-                <w:szCs w:val="21"/>
-              </w:rPr>
-              <w:t>cơ</w:t>
-            </w:r>
-            <w:proofErr w:type="spellEnd"/>
-            <w:r>
-              <w:rPr>
-                <w:sz w:val="21"/>
-                <w:szCs w:val="21"/>
-              </w:rPr>
-              <w:t xml:space="preserve"> </w:t>
-            </w:r>
-            <w:proofErr w:type="spellStart"/>
-            <w:r>
-              <w:rPr>
-                <w:sz w:val="21"/>
-                <w:szCs w:val="21"/>
-              </w:rPr>
-              <w:t>sở</w:t>
-            </w:r>
-            <w:proofErr w:type="spellEnd"/>
-            <w:r>
-              <w:rPr>
-                <w:sz w:val="21"/>
-                <w:szCs w:val="21"/>
-              </w:rPr>
-              <w:t xml:space="preserve"> </w:t>
-            </w:r>
-            <w:proofErr w:type="spellStart"/>
-            <w:r>
-              <w:rPr>
-                <w:sz w:val="21"/>
-                <w:szCs w:val="21"/>
-              </w:rPr>
-              <w:t>dữ</w:t>
-            </w:r>
-            <w:proofErr w:type="spellEnd"/>
-            <w:r>
-              <w:rPr>
-                <w:sz w:val="21"/>
-                <w:szCs w:val="21"/>
-              </w:rPr>
-              <w:t xml:space="preserve"> </w:t>
-            </w:r>
-            <w:proofErr w:type="spellStart"/>
-            <w:r>
-              <w:rPr>
-                <w:sz w:val="21"/>
-                <w:szCs w:val="21"/>
-              </w:rPr>
-              <w:t>liệu</w:t>
-            </w:r>
-            <w:proofErr w:type="spellEnd"/>
+              <w:t>2. Hệ thống hiển thị form thông tin khách hàng.</w:t>
+            </w:r>
+          </w:p>
+          <w:p>
+            <w:pPr>
+              <w:rPr>
+                <w:sz w:val="21"/>
+                <w:szCs w:val="21"/>
+              </w:rPr>
+            </w:pPr>
+          </w:p>
+          <w:p>
+            <w:pPr>
+              <w:rPr>
+                <w:sz w:val="21"/>
+                <w:szCs w:val="21"/>
+              </w:rPr>
+            </w:pPr>
+          </w:p>
+          <w:p>
+            <w:pPr>
+              <w:rPr>
+                <w:sz w:val="21"/>
+                <w:szCs w:val="21"/>
+                <w:lang w:val="vi-VN"/>
+              </w:rPr>
+            </w:pPr>
+            <w:r>
+              <w:rPr>
+                <w:sz w:val="21"/>
+                <w:szCs w:val="21"/>
+              </w:rPr>
+              <w:t>5. Hệ thống lưu các thay đổi trong cơ sở dữ liệu</w:t>
+            </w:r>
             <w:r>
               <w:rPr>
                 <w:sz w:val="21"/>
@@ -4048,31 +3609,13 @@
                 <w:szCs w:val="21"/>
               </w:rPr>
             </w:pPr>
-            <w:proofErr w:type="spellStart"/>
-            <w:r>
-              <w:rPr>
-                <w:sz w:val="21"/>
-                <w:szCs w:val="21"/>
-              </w:rPr>
-              <w:t>Nhân</w:t>
-            </w:r>
-            <w:proofErr w:type="spellEnd"/>
-            <w:r>
-              <w:rPr>
-                <w:sz w:val="21"/>
-                <w:szCs w:val="21"/>
-              </w:rPr>
-              <w:t xml:space="preserve"> </w:t>
-            </w:r>
-            <w:proofErr w:type="spellStart"/>
-            <w:r>
-              <w:rPr>
-                <w:sz w:val="21"/>
-                <w:szCs w:val="21"/>
-              </w:rPr>
-              <w:t>viên</w:t>
-            </w:r>
-            <w:proofErr w:type="spellEnd"/>
+            <w:r>
+              <w:rPr>
+                <w:sz w:val="21"/>
+                <w:szCs w:val="21"/>
+              </w:rPr>
+              <w:t>Nhân viên</w:t>
+            </w:r>
             <w:r>
               <w:rPr>
                 <w:sz w:val="21"/>
@@ -4086,65 +3629,8 @@
                 <w:sz w:val="21"/>
                 <w:szCs w:val="21"/>
               </w:rPr>
-              <w:t xml:space="preserve"> </w:t>
-            </w:r>
-            <w:proofErr w:type="spellStart"/>
-            <w:r>
-              <w:rPr>
-                <w:sz w:val="21"/>
-                <w:szCs w:val="21"/>
-              </w:rPr>
-              <w:t>hồ</w:t>
-            </w:r>
-            <w:proofErr w:type="spellEnd"/>
-            <w:r>
-              <w:rPr>
-                <w:sz w:val="21"/>
-                <w:szCs w:val="21"/>
-              </w:rPr>
-              <w:t xml:space="preserve"> </w:t>
-            </w:r>
-            <w:proofErr w:type="spellStart"/>
-            <w:r>
-              <w:rPr>
-                <w:sz w:val="21"/>
-                <w:szCs w:val="21"/>
-              </w:rPr>
-              <w:t>sơ</w:t>
-            </w:r>
-            <w:proofErr w:type="spellEnd"/>
-            <w:r>
-              <w:rPr>
-                <w:sz w:val="21"/>
-                <w:szCs w:val="21"/>
-              </w:rPr>
-              <w:t xml:space="preserve"> </w:t>
-            </w:r>
-            <w:proofErr w:type="spellStart"/>
-            <w:r>
-              <w:rPr>
-                <w:sz w:val="21"/>
-                <w:szCs w:val="21"/>
-              </w:rPr>
-              <w:t>khách</w:t>
-            </w:r>
-            <w:proofErr w:type="spellEnd"/>
-            <w:r>
-              <w:rPr>
-                <w:sz w:val="21"/>
-                <w:szCs w:val="21"/>
-              </w:rPr>
-              <w:t xml:space="preserve"> </w:t>
-            </w:r>
-            <w:proofErr w:type="spellStart"/>
-            <w:r>
-              <w:rPr>
-                <w:sz w:val="21"/>
-                <w:szCs w:val="21"/>
-              </w:rPr>
-              <w:t>hàng</w:t>
-            </w:r>
-            <w:proofErr w:type="spellEnd"/>
+              <w:t xml:space="preserve"> hồ sơ khách hàng</w:t>
+            </w:r>
           </w:p>
         </w:tc>
       </w:tr>
@@ -4242,79 +3728,13 @@
               </w:rPr>
               <w:t xml:space="preserve">Actor phải đủ </w:t>
             </w:r>
-            <w:proofErr w:type="spellStart"/>
-            <w:r>
-              <w:rPr>
-                <w:sz w:val="21"/>
-                <w:szCs w:val="21"/>
-              </w:rPr>
-              <w:t>quyền</w:t>
-            </w:r>
-            <w:proofErr w:type="spellEnd"/>
-            <w:r>
-              <w:rPr>
-                <w:sz w:val="21"/>
-                <w:szCs w:val="21"/>
-              </w:rPr>
-              <w:t xml:space="preserve"> </w:t>
-            </w:r>
-            <w:proofErr w:type="spellStart"/>
-            <w:r>
-              <w:rPr>
-                <w:sz w:val="21"/>
-                <w:szCs w:val="21"/>
-              </w:rPr>
-              <w:t>sử</w:t>
-            </w:r>
-            <w:proofErr w:type="spellEnd"/>
-            <w:r>
-              <w:rPr>
-                <w:sz w:val="21"/>
-                <w:szCs w:val="21"/>
-              </w:rPr>
-              <w:t xml:space="preserve"> </w:t>
-            </w:r>
-            <w:proofErr w:type="spellStart"/>
-            <w:r>
-              <w:rPr>
-                <w:sz w:val="21"/>
-                <w:szCs w:val="21"/>
-              </w:rPr>
-              <w:t>dụng</w:t>
-            </w:r>
-            <w:proofErr w:type="spellEnd"/>
-            <w:r>
-              <w:rPr>
-                <w:sz w:val="21"/>
-                <w:szCs w:val="21"/>
-              </w:rPr>
-              <w:t xml:space="preserve"> </w:t>
-            </w:r>
-            <w:proofErr w:type="spellStart"/>
-            <w:r>
-              <w:rPr>
-                <w:sz w:val="21"/>
-                <w:szCs w:val="21"/>
-              </w:rPr>
-              <w:t>chức</w:t>
-            </w:r>
-            <w:proofErr w:type="spellEnd"/>
-            <w:r>
-              <w:rPr>
-                <w:sz w:val="21"/>
-                <w:szCs w:val="21"/>
-              </w:rPr>
-              <w:t xml:space="preserve"> </w:t>
-            </w:r>
-            <w:proofErr w:type="spellStart"/>
-            <w:r>
-              <w:rPr>
-                <w:sz w:val="21"/>
-                <w:szCs w:val="21"/>
-              </w:rPr>
-              <w:t>năng</w:t>
-            </w:r>
-            <w:proofErr w:type="spellEnd"/>
+            <w:r>
+              <w:rPr>
+                <w:sz w:val="21"/>
+                <w:szCs w:val="21"/>
+              </w:rPr>
+              <w:t>quyền sử dụng chức năng</w:t>
+            </w:r>
           </w:p>
         </w:tc>
       </w:tr>
@@ -4364,37 +3784,12 @@
               </w:rPr>
               <w:t xml:space="preserve">Hệ thống sẽ lưu lại các thông tin tài khoản vào </w:t>
             </w:r>
-            <w:proofErr w:type="spellStart"/>
-            <w:r>
-              <w:rPr>
-                <w:sz w:val="21"/>
-                <w:szCs w:val="21"/>
-              </w:rPr>
-              <w:t>cơ</w:t>
-            </w:r>
-            <w:proofErr w:type="spellEnd"/>
-            <w:r>
-              <w:rPr>
-                <w:sz w:val="21"/>
-                <w:szCs w:val="21"/>
-              </w:rPr>
-              <w:t xml:space="preserve"> </w:t>
-            </w:r>
-            <w:proofErr w:type="spellStart"/>
-            <w:r>
-              <w:rPr>
-                <w:sz w:val="21"/>
-                <w:szCs w:val="21"/>
-              </w:rPr>
-              <w:t>sở</w:t>
-            </w:r>
-            <w:proofErr w:type="spellEnd"/>
-            <w:r>
-              <w:rPr>
-                <w:sz w:val="21"/>
-                <w:szCs w:val="21"/>
-              </w:rPr>
-              <w:t xml:space="preserve"> </w:t>
+            <w:r>
+              <w:rPr>
+                <w:sz w:val="21"/>
+                <w:szCs w:val="21"/>
+              </w:rPr>
+              <w:t xml:space="preserve">cơ sở </w:t>
             </w:r>
             <w:r>
               <w:rPr>
@@ -5543,6 +4938,17 @@
       <w:u w:val="single"/>
     </w:rPr>
   </w:style>
+  <w:style w:type="paragraph" w:styleId="ListParagraph">
+    <w:name w:val="List Paragraph"/>
+    <w:basedOn w:val="Normal"/>
+    <w:uiPriority w:val="34"/>
+    <w:qFormat/>
+    <w:rsid w:val="00A133D4"/>
+    <w:pPr>
+      <w:ind w:left="720"/>
+      <w:contextualSpacing/>
+    </w:pPr>
+  </w:style>
 </w:styles>
 </file>
 

</xml_diff>